<commit_message>
Adicionando revisão da literatura
</commit_message>
<xml_diff>
--- a/Primeira entrega.docx
+++ b/Primeira entrega.docx
@@ -167,23 +167,206 @@
         <w:pStyle w:val="ABNT"/>
       </w:pPr>
       <w:r>
-        <w:t>Para abordar os objetivos traçados na pesquisa, faremos uso de técnicas econométricas reconhecidas. A primeira delas é a implementação dos modelos GARCH, que são conceituados por quantificar volatilidade em séries temporais financeiras. Esses modelos se mostram eficientes para monitorar variações de volatilidade ao longo de períodos distintos, tornando-os ideais para avaliar os setores da bolsa.</w:t>
-      </w:r>
-    </w:p>
-    <w:p>
-      <w:pPr>
-        <w:pStyle w:val="ABNT"/>
-      </w:pPr>
-      <w:r>
-        <w:t>Na busca por compreender a interação entre as determinações de política monetária e suas reverberações no mercado de ações, optamos pelo uso do modelo VAR. Este instrumento é amplamente valorizado no cenário econômico devido à sua habilidade em mapear relações entre séries temporais variadas, permitindo-nos perceber tanto as repercussões imediatas quanto as de longo prazo das intervenções monetárias na volatilidade de segmentos do mercado.</w:t>
-      </w:r>
-    </w:p>
-    <w:p>
-      <w:pPr>
-        <w:pStyle w:val="ABNT"/>
-      </w:pPr>
-      <w:r>
-        <w:t>Unindo as metodologias GARCH e VAR, nossa intenção é obter uma representação precisa da volatilidade dos segmentos da bolsa frente às mudanças na política monetária. Durante as etapas de análise, é vital garantir a acurácia dos modelos, monitorando continuamente para detectar e ajustar possíveis inconsistências nos resíduos, assegurando a confiabilidade das descobertas</w:t>
+        <w:t>Para atingir os objetivos delineados neste estudo, faremos uso de métodos econométricos amplamente reconhecidos. Inicialmente, utilizaremos os modelos GARCH (</w:t>
+      </w:r>
+      <w:proofErr w:type="spellStart"/>
+      <w:r>
+        <w:t>Generalized</w:t>
+      </w:r>
+      <w:proofErr w:type="spellEnd"/>
+      <w:r>
+        <w:t xml:space="preserve"> </w:t>
+      </w:r>
+      <w:proofErr w:type="spellStart"/>
+      <w:r>
+        <w:t>Autoregressive</w:t>
+      </w:r>
+      <w:proofErr w:type="spellEnd"/>
+      <w:r>
+        <w:t xml:space="preserve"> </w:t>
+      </w:r>
+      <w:proofErr w:type="spellStart"/>
+      <w:r>
+        <w:t>Conditional</w:t>
+      </w:r>
+      <w:proofErr w:type="spellEnd"/>
+      <w:r>
+        <w:t xml:space="preserve"> </w:t>
+      </w:r>
+      <w:proofErr w:type="spellStart"/>
+      <w:r>
+        <w:t>Heteroskedasticity</w:t>
+      </w:r>
+      <w:proofErr w:type="spellEnd"/>
+      <w:r>
+        <w:t>) para examinar a volatilidade nas séries temporais financeiras. Esses modelos têm mostrado ser eficientes em acompanhar as variações de volatilidade ao longo de diversos períodos, sendo assim adequados para avaliar a volatilidade dos setores na bolsa.</w:t>
+      </w:r>
+    </w:p>
+    <w:p>
+      <w:pPr>
+        <w:pStyle w:val="ABNT"/>
+      </w:pPr>
+      <w:r>
+        <w:t>No entanto, para capturar de forma mais precisa a interação entre a política monetária e a volatilidade setorial, e para remover os efeitos não específicos das empresas na volatilidade, optamos por implementar o modelo DCC-GARCH. Este modelo possibilitará a análise das correlações dinâmicas entre os setores da bolsa, oferecendo uma representação mais acurada da volatilidade condicional e das correlações ao longo do tempo. Ademais, o DCC-GARCH auxilia na análise da estrutura de correlação entre os diferentes setores, o que é crucial para compreender como eles reagem de forma interdependente às alterações na política monetária.</w:t>
+      </w:r>
+    </w:p>
+    <w:p>
+      <w:pPr>
+        <w:pStyle w:val="ABNT"/>
+      </w:pPr>
+      <w:r>
+        <w:t>Para discernir o impacto específico das alterações na política monetária na volatilidade setorial, calcularemos o beta de cada setor utilizando o Modelo de Precificação de Ativos de Capital (CAPM). Este passo nos permitirá controlar a volatilidade geral do mercado, focando apenas na volatilidade que pode ser atribuída às alterações na política monetária.</w:t>
+      </w:r>
+    </w:p>
+    <w:p>
+      <w:pPr>
+        <w:pStyle w:val="ABNT"/>
+      </w:pPr>
+      <w:r>
+        <w:lastRenderedPageBreak/>
+        <w:t xml:space="preserve">Ademais, continuaremos a empregar o modelo VAR (Vector </w:t>
+      </w:r>
+      <w:proofErr w:type="spellStart"/>
+      <w:r>
+        <w:t>Autoregression</w:t>
+      </w:r>
+      <w:proofErr w:type="spellEnd"/>
+      <w:r>
+        <w:t>) para investigar as relações entre as variáveis de política monetária e a volatilidade dos setores. O VAR é valorizado por sua capacidade de mapear relações entre séries temporais diversas, permitindo-nos perceber as repercussões tanto imediatas quanto de longo prazo das intervenções monetárias na volatilidade dos setores do mercado.</w:t>
+      </w:r>
+    </w:p>
+    <w:p>
+      <w:pPr>
+        <w:pStyle w:val="ABNT"/>
+      </w:pPr>
+      <w:r>
+        <w:t>A combinação das metodologias GARCH, DCC-GARCH, CAPM e VAR proporcionará uma representação mais completa e precisa da volatilidade dos setores da bolsa frente às mudanças na política monetária. Durante as etapas de análise, é crucial garantir a acurácia dos modelos, monitorando continuamente para detectar e ajustar possíveis inconsistências nos resíduos, assegurando a confiabilidade das descobertas.</w:t>
+      </w:r>
+    </w:p>
+    <w:p>
+      <w:pPr>
+        <w:pStyle w:val="ABNTCaptulo"/>
+      </w:pPr>
+      <w:r>
+        <w:t>Revisão da Literatura</w:t>
+      </w:r>
+    </w:p>
+    <w:p>
+      <w:pPr>
+        <w:pStyle w:val="ABNT"/>
+      </w:pPr>
+      <w:r>
+        <w:t>O campo acadêmico da economia tem dedicado um olhar atento à interação entre as estratégias de política monetária e as oscilações do mercado financeiro</w:t>
+      </w:r>
+      <w:r>
+        <w:t xml:space="preserve">. </w:t>
+      </w:r>
+      <w:r>
+        <w:t>As estratégias em política monetária, que incluem ajustes nas taxas de juros e operações de mercado aberto, têm uma influência marcante na precificação dos ativos financeiros. Segundo o estudo de Ben S. Bernanke e Kenneth N. Kuttner (2005), variações inesperadas nas taxas de juros podem influenciar os índices do mercado de ações. Este aspecto sublinha a importância de se explorar a interação entre a política monetária e a volatilidade do mercado, com um enfoque especial em economias emergentes como a brasileira.</w:t>
+      </w:r>
+    </w:p>
+    <w:p>
+      <w:pPr>
+        <w:pStyle w:val="ABNT"/>
+      </w:pPr>
+      <w:r>
+        <w:t>Examinar a volatilidade dos retornos financeiros é fundamental para entender essas interações. Neste cenário, modelos como o GARCH (</w:t>
+      </w:r>
+      <w:proofErr w:type="spellStart"/>
+      <w:r>
+        <w:t>Generalized</w:t>
+      </w:r>
+      <w:proofErr w:type="spellEnd"/>
+      <w:r>
+        <w:t xml:space="preserve"> </w:t>
+      </w:r>
+      <w:proofErr w:type="spellStart"/>
+      <w:r>
+        <w:t>Autoregressive</w:t>
+      </w:r>
+      <w:proofErr w:type="spellEnd"/>
+      <w:r>
+        <w:t xml:space="preserve"> </w:t>
+      </w:r>
+      <w:proofErr w:type="spellStart"/>
+      <w:r>
+        <w:t>Conditional</w:t>
+      </w:r>
+      <w:proofErr w:type="spellEnd"/>
+      <w:r>
+        <w:t xml:space="preserve"> </w:t>
+      </w:r>
+      <w:proofErr w:type="spellStart"/>
+      <w:r>
+        <w:t>Heteroskedasticity</w:t>
+      </w:r>
+      <w:proofErr w:type="spellEnd"/>
+      <w:r>
+        <w:t xml:space="preserve">) de </w:t>
+      </w:r>
+      <w:proofErr w:type="spellStart"/>
+      <w:r>
+        <w:t>Bollerslev</w:t>
+      </w:r>
+      <w:proofErr w:type="spellEnd"/>
+      <w:r>
+        <w:t xml:space="preserve"> (1986) são essenciais. Adicionalmente, o modelo DCC-GARCH (Dynamic </w:t>
+      </w:r>
+      <w:proofErr w:type="spellStart"/>
+      <w:r>
+        <w:t>Conditional</w:t>
+      </w:r>
+      <w:proofErr w:type="spellEnd"/>
+      <w:r>
+        <w:t xml:space="preserve"> </w:t>
+      </w:r>
+      <w:proofErr w:type="spellStart"/>
+      <w:r>
+        <w:t>Correlation</w:t>
+      </w:r>
+      <w:proofErr w:type="spellEnd"/>
+      <w:r>
+        <w:t xml:space="preserve"> GARCH) de Engle (2002) proporcionou uma análise mais detalhada das correlações dinâmicas entre diferentes séries temporais.</w:t>
+      </w:r>
+    </w:p>
+    <w:p>
+      <w:pPr>
+        <w:pStyle w:val="ABNT"/>
+      </w:pPr>
+      <w:r>
+        <w:t xml:space="preserve">A utilização de técnicas econométricas, como o VAR (Vector </w:t>
+      </w:r>
+      <w:proofErr w:type="spellStart"/>
+      <w:r>
+        <w:t>Autoregression</w:t>
+      </w:r>
+      <w:proofErr w:type="spellEnd"/>
+      <w:r>
+        <w:t xml:space="preserve">), enriquece a análise das relações entre a política monetária e a volatilidade em diversos segmentos do mercado financeiro. Como apontado por </w:t>
+      </w:r>
+      <w:proofErr w:type="spellStart"/>
+      <w:r>
+        <w:t>Lütkepohl</w:t>
+      </w:r>
+      <w:proofErr w:type="spellEnd"/>
+      <w:r>
+        <w:t xml:space="preserve"> e </w:t>
+      </w:r>
+      <w:proofErr w:type="spellStart"/>
+      <w:r>
+        <w:t>Krätzig</w:t>
+      </w:r>
+      <w:proofErr w:type="spellEnd"/>
+      <w:r>
+        <w:t xml:space="preserve"> (2004) em "Applied Time Series </w:t>
+      </w:r>
+      <w:proofErr w:type="spellStart"/>
+      <w:r>
+        <w:t>Econometrics</w:t>
+      </w:r>
+      <w:proofErr w:type="spellEnd"/>
+      <w:r>
+        <w:t>", o VAR se apresenta como uma ferramenta sólida para explorar os efeitos das intervenções monetárias na volatilidade do mercado a curto e longo prazo</w:t>
       </w:r>
       <w:r>
         <w:t>.</w:t>
@@ -201,6 +384,7 @@
         <w:rPr>
           <w:lang w:val="en-US"/>
         </w:rPr>
+        <w:lastRenderedPageBreak/>
         <w:t>Referências</w:t>
       </w:r>
       <w:proofErr w:type="spellEnd"/>
@@ -218,7 +402,6 @@
           <w:bCs/>
           <w:lang w:val="en-US"/>
         </w:rPr>
-        <w:lastRenderedPageBreak/>
         <w:t>BERNANKE, B. S.; KUTTNER, K. N</w:t>
       </w:r>
       <w:r>
@@ -246,6 +429,160 @@
           <w:lang w:val="en-US"/>
         </w:rPr>
         <w:t>2004</w:t>
+      </w:r>
+    </w:p>
+    <w:p>
+      <w:pPr>
+        <w:pStyle w:val="ABNT"/>
+        <w:rPr>
+          <w:lang w:val="en-US"/>
+        </w:rPr>
+      </w:pPr>
+      <w:r>
+        <w:rPr>
+          <w:b/>
+          <w:bCs/>
+          <w:lang w:val="en-US"/>
+        </w:rPr>
+        <w:t>Bollerslev, T</w:t>
+      </w:r>
+      <w:r>
+        <w:rPr>
+          <w:lang w:val="en-US"/>
+        </w:rPr>
+        <w:t xml:space="preserve">. Generalized Autoregressive Conditional Heteroskedasticity. </w:t>
+      </w:r>
+      <w:r>
+        <w:rPr>
+          <w:i/>
+          <w:iCs/>
+          <w:lang w:val="en-US"/>
+        </w:rPr>
+        <w:t>Journal of Econometrics</w:t>
+      </w:r>
+      <w:r>
+        <w:rPr>
+          <w:lang w:val="en-US"/>
+        </w:rPr>
+        <w:t>, 31(3), 307-327</w:t>
+      </w:r>
+      <w:r>
+        <w:rPr>
+          <w:lang w:val="en-US"/>
+        </w:rPr>
+        <w:t>, 1986</w:t>
+      </w:r>
+      <w:r>
+        <w:rPr>
+          <w:lang w:val="en-US"/>
+        </w:rPr>
+        <w:t>.</w:t>
+      </w:r>
+    </w:p>
+    <w:p>
+      <w:pPr>
+        <w:pStyle w:val="ABNT"/>
+        <w:rPr>
+          <w:lang w:val="en-US"/>
+        </w:rPr>
+      </w:pPr>
+      <w:r>
+        <w:rPr>
+          <w:b/>
+          <w:bCs/>
+          <w:lang w:val="en-US"/>
+        </w:rPr>
+        <w:t>Engle, R</w:t>
+      </w:r>
+      <w:r>
+        <w:rPr>
+          <w:lang w:val="en-US"/>
+        </w:rPr>
+        <w:t xml:space="preserve">. Dynamic Conditional Correlation: A Simple Class of Multivariate Generalized Autoregressive Conditional Heteroskedasticity Models. </w:t>
+      </w:r>
+      <w:r>
+        <w:rPr>
+          <w:i/>
+          <w:iCs/>
+          <w:lang w:val="en-US"/>
+        </w:rPr>
+        <w:t>Journal of Business &amp; Economic Statistics</w:t>
+      </w:r>
+      <w:r>
+        <w:rPr>
+          <w:lang w:val="en-US"/>
+        </w:rPr>
+        <w:t>, 20(3), 339-350</w:t>
+      </w:r>
+      <w:r>
+        <w:rPr>
+          <w:lang w:val="en-US"/>
+        </w:rPr>
+        <w:t xml:space="preserve">, </w:t>
+      </w:r>
+      <w:r>
+        <w:rPr>
+          <w:lang w:val="en-US"/>
+        </w:rPr>
+        <w:t>2002</w:t>
+      </w:r>
+      <w:r>
+        <w:rPr>
+          <w:lang w:val="en-US"/>
+        </w:rPr>
+        <w:t>.</w:t>
+      </w:r>
+    </w:p>
+    <w:p>
+      <w:pPr>
+        <w:pStyle w:val="ABNT"/>
+        <w:rPr>
+          <w:lang w:val="en-US"/>
+        </w:rPr>
+      </w:pPr>
+      <w:proofErr w:type="spellStart"/>
+      <w:r>
+        <w:rPr>
+          <w:b/>
+          <w:bCs/>
+          <w:lang w:val="en-US"/>
+        </w:rPr>
+        <w:t>Lütkepohl</w:t>
+      </w:r>
+      <w:proofErr w:type="spellEnd"/>
+      <w:r>
+        <w:rPr>
+          <w:b/>
+          <w:bCs/>
+          <w:lang w:val="en-US"/>
+        </w:rPr>
+        <w:t>, H</w:t>
+      </w:r>
+      <w:r>
+        <w:rPr>
+          <w:lang w:val="en-US"/>
+        </w:rPr>
+        <w:t xml:space="preserve">. New Introduction to Multiple Time Series Analysis. </w:t>
+      </w:r>
+      <w:r>
+        <w:rPr>
+          <w:i/>
+          <w:iCs/>
+          <w:lang w:val="en-US"/>
+        </w:rPr>
+        <w:t>Springer-Verlag</w:t>
+      </w:r>
+      <w:r>
+        <w:rPr>
+          <w:lang w:val="en-US"/>
+        </w:rPr>
+        <w:t xml:space="preserve">. </w:t>
+      </w:r>
+      <w:r>
+        <w:rPr>
+          <w:lang w:val="en-US"/>
+        </w:rPr>
+        <w:t>2005</w:t>
       </w:r>
     </w:p>
     <w:sectPr>

</xml_diff>